<commit_message>
Actualización registro horas y seguimiento proyecto, V 6.0
</commit_message>
<xml_diff>
--- a/Documentacion/Fase de elaboracion/Semana 6/Gestion de proyecto/GPISPG2.docx
+++ b/Documentacion/Fase de elaboracion/Semana 6/Gestion de proyecto/GPISPG2.docx
@@ -1878,8 +1878,8 @@
         </w:p>
       </w:sdtContent>
     </w:sdt>
-    <w:bookmarkStart w:id="5" w:name="_Toc514674357" w:displacedByCustomXml="prev"/>
-    <w:bookmarkStart w:id="6" w:name="_Toc514689463" w:displacedByCustomXml="prev"/>
+    <w:bookmarkStart w:id="5" w:name="_Toc514689463" w:displacedByCustomXml="prev"/>
+    <w:bookmarkStart w:id="6" w:name="_Toc514674357" w:displacedByCustomXml="prev"/>
     <w:p>
       <w:pPr>
         <w:pStyle w:val="MTema1"/>
@@ -1928,14 +1928,9 @@
       </w:r>
       <w:bookmarkEnd w:id="11"/>
     </w:p>
-    <w:p>
-      <w:pPr>
-        <w:pStyle w:val="MTemaNormal"/>
-      </w:pPr>
-    </w:p>
     <w:tbl>
       <w:tblPr>
-        <w:tblW w:w="6961" w:type="dxa"/>
+        <w:tblW w:w="5141" w:type="dxa"/>
         <w:tblInd w:w="65" w:type="dxa"/>
         <w:tblCellMar>
           <w:left w:w="70" w:type="dxa"/>
@@ -1946,7 +1941,6 @@
       <w:tblGrid>
         <w:gridCol w:w="2920"/>
         <w:gridCol w:w="2221"/>
-        <w:gridCol w:w="1820"/>
       </w:tblGrid>
       <w:tr>
         <w:trPr>
@@ -2024,42 +2018,6 @@
             </w:r>
           </w:p>
         </w:tc>
-        <w:tc>
-          <w:tcPr>
-            <w:tcW w:w="1820" w:type="dxa"/>
-            <w:tcBorders>
-              <w:top w:val="single" w:sz="4" w:space="0" w:color="auto"/>
-              <w:left w:val="nil"/>
-              <w:bottom w:val="single" w:sz="4" w:space="0" w:color="auto"/>
-              <w:right w:val="single" w:sz="4" w:space="0" w:color="auto"/>
-            </w:tcBorders>
-            <w:shd w:val="clear" w:color="auto" w:fill="auto"/>
-            <w:noWrap/>
-            <w:vAlign w:val="bottom"/>
-            <w:hideMark/>
-          </w:tcPr>
-          <w:p>
-            <w:pPr>
-              <w:rPr>
-                <w:rFonts w:ascii="Calibri" w:hAnsi="Calibri" w:cs="Calibri"/>
-                <w:color w:val="000000"/>
-                <w:sz w:val="22"/>
-                <w:szCs w:val="22"/>
-                <w:lang w:val="es-UY" w:eastAsia="es-UY"/>
-              </w:rPr>
-            </w:pPr>
-            <w:r>
-              <w:rPr>
-                <w:rFonts w:ascii="Calibri" w:hAnsi="Calibri" w:cs="Calibri"/>
-                <w:color w:val="000000"/>
-                <w:sz w:val="22"/>
-                <w:szCs w:val="22"/>
-                <w:lang w:val="es-UY" w:eastAsia="es-UY"/>
-              </w:rPr>
-              <w:t> </w:t>
-            </w:r>
-          </w:p>
-        </w:tc>
       </w:tr>
       <w:tr>
         <w:trPr>
@@ -2137,42 +2095,6 @@
             </w:r>
           </w:p>
         </w:tc>
-        <w:tc>
-          <w:tcPr>
-            <w:tcW w:w="1820" w:type="dxa"/>
-            <w:tcBorders>
-              <w:top w:val="nil"/>
-              <w:left w:val="nil"/>
-              <w:bottom w:val="single" w:sz="4" w:space="0" w:color="auto"/>
-              <w:right w:val="single" w:sz="4" w:space="0" w:color="auto"/>
-            </w:tcBorders>
-            <w:shd w:val="clear" w:color="auto" w:fill="auto"/>
-            <w:noWrap/>
-            <w:vAlign w:val="bottom"/>
-            <w:hideMark/>
-          </w:tcPr>
-          <w:p>
-            <w:pPr>
-              <w:rPr>
-                <w:rFonts w:ascii="Calibri" w:hAnsi="Calibri" w:cs="Calibri"/>
-                <w:color w:val="000000"/>
-                <w:sz w:val="22"/>
-                <w:szCs w:val="22"/>
-                <w:lang w:val="es-UY" w:eastAsia="es-UY"/>
-              </w:rPr>
-            </w:pPr>
-            <w:r>
-              <w:rPr>
-                <w:rFonts w:ascii="Calibri" w:hAnsi="Calibri" w:cs="Calibri"/>
-                <w:color w:val="000000"/>
-                <w:sz w:val="22"/>
-                <w:szCs w:val="22"/>
-                <w:lang w:val="es-UY" w:eastAsia="es-UY"/>
-              </w:rPr>
-              <w:t>Horas estimadas</w:t>
-            </w:r>
-          </w:p>
-        </w:tc>
       </w:tr>
       <w:tr>
         <w:trPr>
@@ -2251,42 +2173,6 @@
             </w:r>
           </w:p>
         </w:tc>
-        <w:tc>
-          <w:tcPr>
-            <w:tcW w:w="1820" w:type="dxa"/>
-            <w:tcBorders>
-              <w:top w:val="nil"/>
-              <w:left w:val="nil"/>
-              <w:bottom w:val="single" w:sz="4" w:space="0" w:color="auto"/>
-              <w:right w:val="single" w:sz="4" w:space="0" w:color="auto"/>
-            </w:tcBorders>
-            <w:shd w:val="clear" w:color="auto" w:fill="auto"/>
-            <w:noWrap/>
-            <w:vAlign w:val="bottom"/>
-            <w:hideMark/>
-          </w:tcPr>
-          <w:p>
-            <w:pPr>
-              <w:rPr>
-                <w:rFonts w:ascii="Calibri" w:hAnsi="Calibri" w:cs="Calibri"/>
-                <w:color w:val="000000"/>
-                <w:sz w:val="22"/>
-                <w:szCs w:val="22"/>
-                <w:lang w:val="es-UY" w:eastAsia="es-UY"/>
-              </w:rPr>
-            </w:pPr>
-            <w:r>
-              <w:rPr>
-                <w:rFonts w:ascii="Calibri" w:hAnsi="Calibri" w:cs="Calibri"/>
-                <w:color w:val="000000"/>
-                <w:sz w:val="22"/>
-                <w:szCs w:val="22"/>
-                <w:lang w:val="es-UY" w:eastAsia="es-UY"/>
-              </w:rPr>
-              <w:t> </w:t>
-            </w:r>
-          </w:p>
-        </w:tc>
       </w:tr>
       <w:tr>
         <w:trPr>
@@ -2365,42 +2251,6 @@
             </w:r>
           </w:p>
         </w:tc>
-        <w:tc>
-          <w:tcPr>
-            <w:tcW w:w="1820" w:type="dxa"/>
-            <w:tcBorders>
-              <w:top w:val="nil"/>
-              <w:left w:val="nil"/>
-              <w:bottom w:val="single" w:sz="4" w:space="0" w:color="auto"/>
-              <w:right w:val="single" w:sz="4" w:space="0" w:color="auto"/>
-            </w:tcBorders>
-            <w:shd w:val="clear" w:color="auto" w:fill="auto"/>
-            <w:noWrap/>
-            <w:vAlign w:val="bottom"/>
-            <w:hideMark/>
-          </w:tcPr>
-          <w:p>
-            <w:pPr>
-              <w:rPr>
-                <w:rFonts w:ascii="Calibri" w:hAnsi="Calibri" w:cs="Calibri"/>
-                <w:color w:val="000000"/>
-                <w:sz w:val="22"/>
-                <w:szCs w:val="22"/>
-                <w:lang w:val="es-UY" w:eastAsia="es-UY"/>
-              </w:rPr>
-            </w:pPr>
-            <w:r>
-              <w:rPr>
-                <w:rFonts w:ascii="Calibri" w:hAnsi="Calibri" w:cs="Calibri"/>
-                <w:color w:val="000000"/>
-                <w:sz w:val="22"/>
-                <w:szCs w:val="22"/>
-                <w:lang w:val="es-UY" w:eastAsia="es-UY"/>
-              </w:rPr>
-              <w:t> </w:t>
-            </w:r>
-          </w:p>
-        </w:tc>
       </w:tr>
       <w:tr>
         <w:trPr>
@@ -2475,43 +2325,7 @@
                 <w:szCs w:val="22"/>
                 <w:lang w:val="es-UY" w:eastAsia="es-UY"/>
               </w:rPr>
-              <w:t>47</w:t>
-            </w:r>
-          </w:p>
-        </w:tc>
-        <w:tc>
-          <w:tcPr>
-            <w:tcW w:w="1820" w:type="dxa"/>
-            <w:tcBorders>
-              <w:top w:val="nil"/>
-              <w:left w:val="nil"/>
-              <w:bottom w:val="single" w:sz="4" w:space="0" w:color="auto"/>
-              <w:right w:val="single" w:sz="4" w:space="0" w:color="auto"/>
-            </w:tcBorders>
-            <w:shd w:val="clear" w:color="auto" w:fill="auto"/>
-            <w:noWrap/>
-            <w:vAlign w:val="bottom"/>
-            <w:hideMark/>
-          </w:tcPr>
-          <w:p>
-            <w:pPr>
-              <w:rPr>
-                <w:rFonts w:ascii="Calibri" w:hAnsi="Calibri" w:cs="Calibri"/>
-                <w:color w:val="000000"/>
-                <w:sz w:val="22"/>
-                <w:szCs w:val="22"/>
-                <w:lang w:val="es-UY" w:eastAsia="es-UY"/>
-              </w:rPr>
-            </w:pPr>
-            <w:r>
-              <w:rPr>
-                <w:rFonts w:ascii="Calibri" w:hAnsi="Calibri" w:cs="Calibri"/>
-                <w:color w:val="000000"/>
-                <w:sz w:val="22"/>
-                <w:szCs w:val="22"/>
-                <w:lang w:val="es-UY" w:eastAsia="es-UY"/>
-              </w:rPr>
-              <w:t> </w:t>
+              <w:t>35</w:t>
             </w:r>
           </w:p>
         </w:tc>
@@ -2589,43 +2403,7 @@
                 <w:szCs w:val="22"/>
                 <w:lang w:val="es-UY" w:eastAsia="es-UY"/>
               </w:rPr>
-              <w:t>0</w:t>
-            </w:r>
-          </w:p>
-        </w:tc>
-        <w:tc>
-          <w:tcPr>
-            <w:tcW w:w="1820" w:type="dxa"/>
-            <w:tcBorders>
-              <w:top w:val="nil"/>
-              <w:left w:val="nil"/>
-              <w:bottom w:val="single" w:sz="4" w:space="0" w:color="auto"/>
-              <w:right w:val="single" w:sz="4" w:space="0" w:color="auto"/>
-            </w:tcBorders>
-            <w:shd w:val="clear" w:color="auto" w:fill="auto"/>
-            <w:noWrap/>
-            <w:vAlign w:val="bottom"/>
-            <w:hideMark/>
-          </w:tcPr>
-          <w:p>
-            <w:pPr>
-              <w:rPr>
-                <w:rFonts w:ascii="Calibri" w:hAnsi="Calibri" w:cs="Calibri"/>
-                <w:color w:val="000000"/>
-                <w:sz w:val="22"/>
-                <w:szCs w:val="22"/>
-                <w:lang w:val="es-UY" w:eastAsia="es-UY"/>
-              </w:rPr>
-            </w:pPr>
-            <w:r>
-              <w:rPr>
-                <w:rFonts w:ascii="Calibri" w:hAnsi="Calibri" w:cs="Calibri"/>
-                <w:color w:val="000000"/>
-                <w:sz w:val="22"/>
-                <w:szCs w:val="22"/>
-                <w:lang w:val="es-UY" w:eastAsia="es-UY"/>
-              </w:rPr>
-              <w:t> </w:t>
+              <w:t>11</w:t>
             </w:r>
           </w:p>
         </w:tc>
@@ -2707,42 +2485,6 @@
             </w:r>
           </w:p>
         </w:tc>
-        <w:tc>
-          <w:tcPr>
-            <w:tcW w:w="1820" w:type="dxa"/>
-            <w:tcBorders>
-              <w:top w:val="nil"/>
-              <w:left w:val="nil"/>
-              <w:bottom w:val="single" w:sz="4" w:space="0" w:color="auto"/>
-              <w:right w:val="single" w:sz="4" w:space="0" w:color="auto"/>
-            </w:tcBorders>
-            <w:shd w:val="clear" w:color="auto" w:fill="auto"/>
-            <w:noWrap/>
-            <w:vAlign w:val="bottom"/>
-            <w:hideMark/>
-          </w:tcPr>
-          <w:p>
-            <w:pPr>
-              <w:rPr>
-                <w:rFonts w:ascii="Calibri" w:hAnsi="Calibri" w:cs="Calibri"/>
-                <w:color w:val="000000"/>
-                <w:sz w:val="22"/>
-                <w:szCs w:val="22"/>
-                <w:lang w:val="es-UY" w:eastAsia="es-UY"/>
-              </w:rPr>
-            </w:pPr>
-            <w:r>
-              <w:rPr>
-                <w:rFonts w:ascii="Calibri" w:hAnsi="Calibri" w:cs="Calibri"/>
-                <w:color w:val="000000"/>
-                <w:sz w:val="22"/>
-                <w:szCs w:val="22"/>
-                <w:lang w:val="es-UY" w:eastAsia="es-UY"/>
-              </w:rPr>
-              <w:t> </w:t>
-            </w:r>
-          </w:p>
-        </w:tc>
       </w:tr>
       <w:tr>
         <w:trPr>
@@ -2817,43 +2559,7 @@
                 <w:szCs w:val="22"/>
                 <w:lang w:val="es-UY" w:eastAsia="es-UY"/>
               </w:rPr>
-              <w:t>61,5</w:t>
-            </w:r>
-          </w:p>
-        </w:tc>
-        <w:tc>
-          <w:tcPr>
-            <w:tcW w:w="1820" w:type="dxa"/>
-            <w:tcBorders>
-              <w:top w:val="nil"/>
-              <w:left w:val="nil"/>
-              <w:bottom w:val="single" w:sz="4" w:space="0" w:color="auto"/>
-              <w:right w:val="single" w:sz="4" w:space="0" w:color="auto"/>
-            </w:tcBorders>
-            <w:shd w:val="clear" w:color="auto" w:fill="auto"/>
-            <w:noWrap/>
-            <w:vAlign w:val="bottom"/>
-            <w:hideMark/>
-          </w:tcPr>
-          <w:p>
-            <w:pPr>
-              <w:rPr>
-                <w:rFonts w:ascii="Calibri" w:hAnsi="Calibri" w:cs="Calibri"/>
-                <w:color w:val="000000"/>
-                <w:sz w:val="22"/>
-                <w:szCs w:val="22"/>
-                <w:lang w:val="es-UY" w:eastAsia="es-UY"/>
-              </w:rPr>
-            </w:pPr>
-            <w:r>
-              <w:rPr>
-                <w:rFonts w:ascii="Calibri" w:hAnsi="Calibri" w:cs="Calibri"/>
-                <w:color w:val="000000"/>
-                <w:sz w:val="22"/>
-                <w:szCs w:val="22"/>
-                <w:lang w:val="es-UY" w:eastAsia="es-UY"/>
-              </w:rPr>
-              <w:t> </w:t>
+              <w:t>62</w:t>
             </w:r>
           </w:p>
         </w:tc>
@@ -2935,42 +2641,6 @@
             </w:r>
           </w:p>
         </w:tc>
-        <w:tc>
-          <w:tcPr>
-            <w:tcW w:w="1820" w:type="dxa"/>
-            <w:tcBorders>
-              <w:top w:val="nil"/>
-              <w:left w:val="nil"/>
-              <w:bottom w:val="single" w:sz="4" w:space="0" w:color="auto"/>
-              <w:right w:val="single" w:sz="4" w:space="0" w:color="auto"/>
-            </w:tcBorders>
-            <w:shd w:val="clear" w:color="auto" w:fill="auto"/>
-            <w:noWrap/>
-            <w:vAlign w:val="bottom"/>
-            <w:hideMark/>
-          </w:tcPr>
-          <w:p>
-            <w:pPr>
-              <w:rPr>
-                <w:rFonts w:ascii="Calibri" w:hAnsi="Calibri" w:cs="Calibri"/>
-                <w:color w:val="000000"/>
-                <w:sz w:val="22"/>
-                <w:szCs w:val="22"/>
-                <w:lang w:val="es-UY" w:eastAsia="es-UY"/>
-              </w:rPr>
-            </w:pPr>
-            <w:r>
-              <w:rPr>
-                <w:rFonts w:ascii="Calibri" w:hAnsi="Calibri" w:cs="Calibri"/>
-                <w:color w:val="000000"/>
-                <w:sz w:val="22"/>
-                <w:szCs w:val="22"/>
-                <w:lang w:val="es-UY" w:eastAsia="es-UY"/>
-              </w:rPr>
-              <w:t> </w:t>
-            </w:r>
-          </w:p>
-        </w:tc>
       </w:tr>
       <w:tr>
         <w:trPr>
@@ -3049,42 +2719,6 @@
             </w:r>
           </w:p>
         </w:tc>
-        <w:tc>
-          <w:tcPr>
-            <w:tcW w:w="1820" w:type="dxa"/>
-            <w:tcBorders>
-              <w:top w:val="nil"/>
-              <w:left w:val="nil"/>
-              <w:bottom w:val="single" w:sz="4" w:space="0" w:color="auto"/>
-              <w:right w:val="single" w:sz="4" w:space="0" w:color="auto"/>
-            </w:tcBorders>
-            <w:shd w:val="clear" w:color="auto" w:fill="auto"/>
-            <w:noWrap/>
-            <w:vAlign w:val="bottom"/>
-            <w:hideMark/>
-          </w:tcPr>
-          <w:p>
-            <w:pPr>
-              <w:rPr>
-                <w:rFonts w:ascii="Calibri" w:hAnsi="Calibri" w:cs="Calibri"/>
-                <w:color w:val="000000"/>
-                <w:sz w:val="22"/>
-                <w:szCs w:val="22"/>
-                <w:lang w:val="es-UY" w:eastAsia="es-UY"/>
-              </w:rPr>
-            </w:pPr>
-            <w:r>
-              <w:rPr>
-                <w:rFonts w:ascii="Calibri" w:hAnsi="Calibri" w:cs="Calibri"/>
-                <w:color w:val="000000"/>
-                <w:sz w:val="22"/>
-                <w:szCs w:val="22"/>
-                <w:lang w:val="es-UY" w:eastAsia="es-UY"/>
-              </w:rPr>
-              <w:t> </w:t>
-            </w:r>
-          </w:p>
-        </w:tc>
       </w:tr>
       <w:tr>
         <w:trPr>
@@ -3163,42 +2797,6 @@
             </w:r>
           </w:p>
         </w:tc>
-        <w:tc>
-          <w:tcPr>
-            <w:tcW w:w="1820" w:type="dxa"/>
-            <w:tcBorders>
-              <w:top w:val="nil"/>
-              <w:left w:val="nil"/>
-              <w:bottom w:val="single" w:sz="4" w:space="0" w:color="auto"/>
-              <w:right w:val="single" w:sz="4" w:space="0" w:color="auto"/>
-            </w:tcBorders>
-            <w:shd w:val="clear" w:color="auto" w:fill="auto"/>
-            <w:noWrap/>
-            <w:vAlign w:val="bottom"/>
-            <w:hideMark/>
-          </w:tcPr>
-          <w:p>
-            <w:pPr>
-              <w:rPr>
-                <w:rFonts w:ascii="Calibri" w:hAnsi="Calibri" w:cs="Calibri"/>
-                <w:color w:val="000000"/>
-                <w:sz w:val="22"/>
-                <w:szCs w:val="22"/>
-                <w:lang w:val="es-UY" w:eastAsia="es-UY"/>
-              </w:rPr>
-            </w:pPr>
-            <w:r>
-              <w:rPr>
-                <w:rFonts w:ascii="Calibri" w:hAnsi="Calibri" w:cs="Calibri"/>
-                <w:color w:val="000000"/>
-                <w:sz w:val="22"/>
-                <w:szCs w:val="22"/>
-                <w:lang w:val="es-UY" w:eastAsia="es-UY"/>
-              </w:rPr>
-              <w:t> </w:t>
-            </w:r>
-          </w:p>
-        </w:tc>
       </w:tr>
       <w:tr>
         <w:trPr>
@@ -3273,43 +2871,7 @@
                 <w:szCs w:val="22"/>
                 <w:lang w:val="es-UY" w:eastAsia="es-UY"/>
               </w:rPr>
-              <w:t>55</w:t>
-            </w:r>
-          </w:p>
-        </w:tc>
-        <w:tc>
-          <w:tcPr>
-            <w:tcW w:w="1820" w:type="dxa"/>
-            <w:tcBorders>
-              <w:top w:val="nil"/>
-              <w:left w:val="nil"/>
-              <w:bottom w:val="single" w:sz="4" w:space="0" w:color="auto"/>
-              <w:right w:val="single" w:sz="4" w:space="0" w:color="auto"/>
-            </w:tcBorders>
-            <w:shd w:val="clear" w:color="auto" w:fill="auto"/>
-            <w:noWrap/>
-            <w:vAlign w:val="bottom"/>
-            <w:hideMark/>
-          </w:tcPr>
-          <w:p>
-            <w:pPr>
-              <w:rPr>
-                <w:rFonts w:ascii="Calibri" w:hAnsi="Calibri" w:cs="Calibri"/>
-                <w:color w:val="000000"/>
-                <w:sz w:val="22"/>
-                <w:szCs w:val="22"/>
-                <w:lang w:val="es-UY" w:eastAsia="es-UY"/>
-              </w:rPr>
-            </w:pPr>
-            <w:r>
-              <w:rPr>
-                <w:rFonts w:ascii="Calibri" w:hAnsi="Calibri" w:cs="Calibri"/>
-                <w:color w:val="000000"/>
-                <w:sz w:val="22"/>
-                <w:szCs w:val="22"/>
-                <w:lang w:val="es-UY" w:eastAsia="es-UY"/>
-              </w:rPr>
-              <w:t> </w:t>
+              <w:t>56,5</w:t>
             </w:r>
           </w:p>
         </w:tc>
@@ -3329,7 +2891,7 @@
           <wp:inline distT="0" distB="0" distL="0" distR="0">
             <wp:extent cx="4857750" cy="2847975"/>
             <wp:effectExtent l="19050" t="0" r="19050" b="0"/>
-            <wp:docPr id="2" name="Gráfico 1"/>
+            <wp:docPr id="7" name="Gráfico 7"/>
             <wp:cNvGraphicFramePr/>
             <a:graphic xmlns:a="http://schemas.openxmlformats.org/drawingml/2006/main">
               <a:graphicData uri="http://schemas.openxmlformats.org/drawingml/2006/chart">
@@ -3339,11 +2901,6 @@
           </wp:inline>
         </w:drawing>
       </w:r>
-    </w:p>
-    <w:p>
-      <w:pPr>
-        <w:pStyle w:val="MTemaNormal"/>
-      </w:pPr>
     </w:p>
     <w:tbl>
       <w:tblPr>
@@ -3665,7 +3222,7 @@
                 <w:szCs w:val="22"/>
                 <w:lang w:val="es-UY" w:eastAsia="es-UY"/>
               </w:rPr>
-              <w:t>173</w:t>
+              <w:t>161</w:t>
             </w:r>
           </w:p>
         </w:tc>
@@ -3743,7 +3300,7 @@
                 <w:szCs w:val="22"/>
                 <w:lang w:val="es-UY" w:eastAsia="es-UY"/>
               </w:rPr>
-              <w:t>68</w:t>
+              <w:t>79</w:t>
             </w:r>
           </w:p>
         </w:tc>
@@ -3784,7 +3341,6 @@
                 <w:szCs w:val="22"/>
                 <w:lang w:val="es-UY" w:eastAsia="es-UY"/>
               </w:rPr>
-              <w:lastRenderedPageBreak/>
               <w:t>Gestión de configuración</w:t>
             </w:r>
           </w:p>
@@ -3900,7 +3456,7 @@
                 <w:szCs w:val="22"/>
                 <w:lang w:val="es-UY" w:eastAsia="es-UY"/>
               </w:rPr>
-              <w:t>223,5</w:t>
+              <w:t>224</w:t>
             </w:r>
           </w:p>
         </w:tc>
@@ -4019,6 +3575,7 @@
                 <w:szCs w:val="22"/>
                 <w:lang w:val="es-UY" w:eastAsia="es-UY"/>
               </w:rPr>
+              <w:lastRenderedPageBreak/>
               <w:t>Comunicación</w:t>
             </w:r>
           </w:p>
@@ -4212,7 +3769,7 @@
                 <w:szCs w:val="22"/>
                 <w:lang w:val="es-UY" w:eastAsia="es-UY"/>
               </w:rPr>
-              <w:t>475,5</w:t>
+              <w:t>477</w:t>
             </w:r>
           </w:p>
         </w:tc>
@@ -4232,7 +3789,7 @@
           <wp:inline distT="0" distB="0" distL="0" distR="0">
             <wp:extent cx="4857750" cy="2847975"/>
             <wp:effectExtent l="19050" t="0" r="19050" b="0"/>
-            <wp:docPr id="3" name="Gráfico 2"/>
+            <wp:docPr id="8" name="Gráfico 8"/>
             <wp:cNvGraphicFramePr/>
             <a:graphic xmlns:a="http://schemas.openxmlformats.org/drawingml/2006/main">
               <a:graphicData uri="http://schemas.openxmlformats.org/drawingml/2006/chart">
@@ -4242,11 +3799,6 @@
           </wp:inline>
         </w:drawing>
       </w:r>
-    </w:p>
-    <w:p>
-      <w:pPr>
-        <w:pStyle w:val="MTemaNormal"/>
-      </w:pPr>
     </w:p>
     <w:p>
       <w:pPr>
@@ -5189,7 +4741,7 @@
                 <w:szCs w:val="22"/>
                 <w:lang w:val="es-UY" w:eastAsia="es-UY"/>
               </w:rPr>
-              <w:t>14,5</w:t>
+              <w:t>15,5</w:t>
             </w:r>
           </w:p>
         </w:tc>
@@ -5900,7 +5452,7 @@
           <wp:inline distT="0" distB="0" distL="0" distR="0">
             <wp:extent cx="4486275" cy="2428875"/>
             <wp:effectExtent l="19050" t="0" r="9525" b="0"/>
-            <wp:docPr id="4" name="Gráfico 3"/>
+            <wp:docPr id="9" name="Gráfico 9"/>
             <wp:cNvGraphicFramePr/>
             <a:graphic xmlns:a="http://schemas.openxmlformats.org/drawingml/2006/main">
               <a:graphicData uri="http://schemas.openxmlformats.org/drawingml/2006/chart">
@@ -6842,7 +6394,7 @@
                 <w:szCs w:val="22"/>
                 <w:lang w:val="es-UY" w:eastAsia="es-UY"/>
               </w:rPr>
-              <w:t>107</w:t>
+              <w:t>108</w:t>
             </w:r>
           </w:p>
         </w:tc>
@@ -7552,7 +7104,7 @@
           <wp:inline distT="0" distB="0" distL="0" distR="0">
             <wp:extent cx="4486275" cy="2428875"/>
             <wp:effectExtent l="19050" t="0" r="9525" b="0"/>
-            <wp:docPr id="5" name="Gráfico 4"/>
+            <wp:docPr id="10" name="Gráfico 10"/>
             <wp:cNvGraphicFramePr/>
             <a:graphic xmlns:a="http://schemas.openxmlformats.org/drawingml/2006/main">
               <a:graphicData uri="http://schemas.openxmlformats.org/drawingml/2006/chart">
@@ -7744,7 +7296,7 @@
                 <w:szCs w:val="22"/>
                 <w:lang w:val="es-UY" w:eastAsia="es-UY"/>
               </w:rPr>
-              <w:t>22</w:t>
+              <w:t>16,5</w:t>
             </w:r>
           </w:p>
         </w:tc>
@@ -8055,7 +7607,7 @@
                 <w:szCs w:val="22"/>
                 <w:lang w:val="es-UY" w:eastAsia="es-UY"/>
               </w:rPr>
-              <w:t>60,5</w:t>
+              <w:t>67</w:t>
             </w:r>
           </w:p>
         </w:tc>
@@ -8211,7 +7763,7 @@
                 <w:szCs w:val="22"/>
                 <w:lang w:val="es-UY" w:eastAsia="es-UY"/>
               </w:rPr>
-              <w:t>8,5</w:t>
+              <w:t>15,5</w:t>
             </w:r>
           </w:p>
         </w:tc>
@@ -8445,7 +7997,7 @@
                 <w:szCs w:val="22"/>
                 <w:lang w:val="es-UY" w:eastAsia="es-UY"/>
               </w:rPr>
-              <w:t>4</w:t>
+              <w:t>3</w:t>
             </w:r>
           </w:p>
         </w:tc>
@@ -8621,7 +8173,7 @@
           <wp:inline distT="0" distB="0" distL="0" distR="0">
             <wp:extent cx="4486275" cy="2428875"/>
             <wp:effectExtent l="19050" t="0" r="9525" b="0"/>
-            <wp:docPr id="6" name="Gráfico 5"/>
+            <wp:docPr id="11" name="Gráfico 11"/>
             <wp:cNvGraphicFramePr/>
             <a:graphic xmlns:a="http://schemas.openxmlformats.org/drawingml/2006/main">
               <a:graphicData uri="http://schemas.openxmlformats.org/drawingml/2006/chart">
@@ -8801,7 +8353,7 @@
                 <w:szCs w:val="22"/>
                 <w:lang w:val="es-UY" w:eastAsia="es-UY"/>
               </w:rPr>
-              <w:t>229,5</w:t>
+              <w:t>207,5</w:t>
             </w:r>
           </w:p>
         </w:tc>
@@ -8957,7 +8509,7 @@
                 <w:szCs w:val="22"/>
                 <w:lang w:val="es-UY" w:eastAsia="es-UY"/>
               </w:rPr>
-              <w:t>91</w:t>
+              <w:t>80</w:t>
             </w:r>
           </w:p>
         </w:tc>
@@ -9113,7 +8665,7 @@
                 <w:szCs w:val="22"/>
                 <w:lang w:val="es-UY" w:eastAsia="es-UY"/>
               </w:rPr>
-              <w:t>239,5</w:t>
+              <w:t>179</w:t>
             </w:r>
           </w:p>
         </w:tc>
@@ -9191,7 +8743,7 @@
                 <w:szCs w:val="22"/>
                 <w:lang w:val="es-UY" w:eastAsia="es-UY"/>
               </w:rPr>
-              <w:t>283</w:t>
+              <w:t>260,5</w:t>
             </w:r>
           </w:p>
         </w:tc>
@@ -9269,7 +8821,7 @@
                 <w:szCs w:val="22"/>
                 <w:lang w:val="es-UY" w:eastAsia="es-UY"/>
               </w:rPr>
-              <w:t>101</w:t>
+              <w:t>92,5</w:t>
             </w:r>
           </w:p>
         </w:tc>
@@ -9347,7 +8899,7 @@
                 <w:szCs w:val="22"/>
                 <w:lang w:val="es-UY" w:eastAsia="es-UY"/>
               </w:rPr>
-              <w:t>35</w:t>
+              <w:t>28,5</w:t>
             </w:r>
           </w:p>
         </w:tc>
@@ -9425,7 +8977,7 @@
                 <w:szCs w:val="22"/>
                 <w:lang w:val="es-UY" w:eastAsia="es-UY"/>
               </w:rPr>
-              <w:t>110</w:t>
+              <w:t>96</w:t>
             </w:r>
           </w:p>
         </w:tc>
@@ -9503,7 +9055,7 @@
                 <w:szCs w:val="22"/>
                 <w:lang w:val="es-UY" w:eastAsia="es-UY"/>
               </w:rPr>
-              <w:t>4</w:t>
+              <w:t>0</w:t>
             </w:r>
           </w:p>
         </w:tc>
@@ -9581,7 +9133,7 @@
                 <w:szCs w:val="22"/>
                 <w:lang w:val="es-UY" w:eastAsia="es-UY"/>
               </w:rPr>
-              <w:t>113</w:t>
+              <w:t>97</w:t>
             </w:r>
           </w:p>
         </w:tc>
@@ -9669,18 +9221,13 @@
       <w:pPr>
         <w:pStyle w:val="MTemaNormal"/>
       </w:pPr>
-    </w:p>
-    <w:p>
-      <w:pPr>
-        <w:pStyle w:val="MTemaNormal"/>
-      </w:pPr>
       <w:r>
         <w:lastRenderedPageBreak/>
         <w:drawing>
           <wp:inline distT="0" distB="0" distL="0" distR="0">
             <wp:extent cx="4486275" cy="2428875"/>
             <wp:effectExtent l="19050" t="0" r="9525" b="0"/>
-            <wp:docPr id="12" name="Gráfico 6"/>
+            <wp:docPr id="13" name="Gráfico 12"/>
             <wp:cNvGraphicFramePr/>
             <a:graphic xmlns:a="http://schemas.openxmlformats.org/drawingml/2006/main">
               <a:graphicData uri="http://schemas.openxmlformats.org/drawingml/2006/chart">
@@ -9698,6 +9245,11 @@
     </w:p>
     <w:p>
       <w:pPr>
+        <w:pStyle w:val="MTemaNormal"/>
+      </w:pPr>
+    </w:p>
+    <w:p>
+      <w:pPr>
         <w:pStyle w:val="MTema1"/>
       </w:pPr>
       <w:bookmarkStart w:id="15" w:name="_Toc270872283"/>
@@ -9821,6 +9373,7 @@
         <w:pStyle w:val="MTemaNormal"/>
       </w:pPr>
       <w:r>
+        <w:lastRenderedPageBreak/>
         <w:t xml:space="preserve">Esta iteración empiezan a trabajar los verificadores, sobre lo liberado en el fin de la iteración. Cada  </w:t>
       </w:r>
       <w:r>
@@ -10166,7 +9719,6 @@
         <w:ind w:left="927"/>
       </w:pPr>
       <w:r>
-        <w:lastRenderedPageBreak/>
         <w:t>Hecho.</w:t>
       </w:r>
     </w:p>
@@ -10742,7 +10294,6 @@
         <w:pStyle w:val="MTemaNormal"/>
       </w:pPr>
       <w:r>
-        <w:lastRenderedPageBreak/>
         <w:t>Algunas tareas llevaron más de lo pensado. La entrega de la tarea de arquitectura 2 retrasó el trabajo de algunos miembros.</w:t>
       </w:r>
     </w:p>
@@ -10924,7 +10475,7 @@
         <w:rStyle w:val="Nmerodepgina"/>
         <w:noProof/>
       </w:rPr>
-      <w:t>1</w:t>
+      <w:t>10</w:t>
     </w:r>
     <w:r>
       <w:rPr>
@@ -11991,16 +11542,16 @@
                   <c:v>6</c:v>
                 </c:pt>
                 <c:pt idx="2">
-                  <c:v>47</c:v>
+                  <c:v>35</c:v>
                 </c:pt>
                 <c:pt idx="3">
-                  <c:v>0</c:v>
+                  <c:v>11</c:v>
                 </c:pt>
                 <c:pt idx="4">
                   <c:v>0</c:v>
                 </c:pt>
                 <c:pt idx="5">
-                  <c:v>61.5</c:v>
+                  <c:v>62</c:v>
                 </c:pt>
                 <c:pt idx="6">
                   <c:v>9</c:v>
@@ -12012,7 +11563,7 @@
                   <c:v>0</c:v>
                 </c:pt>
                 <c:pt idx="9">
-                  <c:v>55</c:v>
+                  <c:v>56.5</c:v>
                 </c:pt>
               </c:numCache>
             </c:numRef>
@@ -12042,6 +11593,7 @@
 
 <file path=word/charts/chart2.xml><?xml version="1.0" encoding="utf-8"?>
 <c:chartSpace xmlns:c="http://schemas.openxmlformats.org/drawingml/2006/chart" xmlns:a="http://schemas.openxmlformats.org/drawingml/2006/main" xmlns:r="http://schemas.openxmlformats.org/officeDocument/2006/relationships">
+  <c:date1904 val="1"/>
   <c:lang val="es-UY"/>
   <c:chart>
     <c:title/>
@@ -12118,16 +11670,16 @@
                   <c:v>46.5</c:v>
                 </c:pt>
                 <c:pt idx="2">
-                  <c:v>173</c:v>
+                  <c:v>161</c:v>
                 </c:pt>
                 <c:pt idx="3">
-                  <c:v>68</c:v>
+                  <c:v>79</c:v>
                 </c:pt>
                 <c:pt idx="4">
                   <c:v>9</c:v>
                 </c:pt>
                 <c:pt idx="5">
-                  <c:v>223.5</c:v>
+                  <c:v>224</c:v>
                 </c:pt>
                 <c:pt idx="6">
                   <c:v>58.5</c:v>
@@ -12139,7 +11691,7 @@
                   <c:v>7</c:v>
                 </c:pt>
                 <c:pt idx="9">
-                  <c:v>475.5</c:v>
+                  <c:v>477</c:v>
                 </c:pt>
               </c:numCache>
             </c:numRef>
@@ -12360,7 +11912,7 @@
                   <c:v>14.5</c:v>
                 </c:pt>
                 <c:pt idx="6">
-                  <c:v>14.5</c:v>
+                  <c:v>15.5</c:v>
                 </c:pt>
                 <c:pt idx="7">
                   <c:v>14.5</c:v>
@@ -12385,24 +11937,24 @@
           </c:val>
         </c:ser>
         <c:gapWidth val="100"/>
-        <c:axId val="90701184"/>
-        <c:axId val="90707072"/>
+        <c:axId val="92716032"/>
+        <c:axId val="92753280"/>
       </c:barChart>
       <c:catAx>
-        <c:axId val="90701184"/>
+        <c:axId val="92716032"/>
         <c:scaling>
           <c:orientation val="minMax"/>
         </c:scaling>
         <c:axPos val="b"/>
         <c:tickLblPos val="nextTo"/>
-        <c:crossAx val="90707072"/>
+        <c:crossAx val="92753280"/>
         <c:crosses val="autoZero"/>
         <c:auto val="1"/>
         <c:lblAlgn val="ctr"/>
         <c:lblOffset val="100"/>
       </c:catAx>
       <c:valAx>
-        <c:axId val="90707072"/>
+        <c:axId val="92753280"/>
         <c:scaling>
           <c:orientation val="minMax"/>
         </c:scaling>
@@ -12410,7 +11962,7 @@
         <c:majorGridlines/>
         <c:numFmt formatCode="General" sourceLinked="1"/>
         <c:tickLblPos val="nextTo"/>
-        <c:crossAx val="90701184"/>
+        <c:crossAx val="92716032"/>
         <c:crosses val="autoZero"/>
         <c:crossBetween val="between"/>
       </c:valAx>
@@ -12627,7 +12179,7 @@
                   <c:v>120.5</c:v>
                 </c:pt>
                 <c:pt idx="6">
-                  <c:v>107</c:v>
+                  <c:v>108</c:v>
                 </c:pt>
                 <c:pt idx="7">
                   <c:v>102</c:v>
@@ -12652,24 +12204,24 @@
           </c:val>
         </c:ser>
         <c:gapWidth val="100"/>
-        <c:axId val="90723456"/>
-        <c:axId val="90724992"/>
+        <c:axId val="88356736"/>
+        <c:axId val="88358272"/>
       </c:barChart>
       <c:catAx>
-        <c:axId val="90723456"/>
+        <c:axId val="88356736"/>
         <c:scaling>
           <c:orientation val="minMax"/>
         </c:scaling>
         <c:axPos val="b"/>
         <c:tickLblPos val="nextTo"/>
-        <c:crossAx val="90724992"/>
+        <c:crossAx val="88358272"/>
         <c:crosses val="autoZero"/>
         <c:auto val="1"/>
         <c:lblAlgn val="ctr"/>
         <c:lblOffset val="100"/>
       </c:catAx>
       <c:valAx>
-        <c:axId val="90724992"/>
+        <c:axId val="88358272"/>
         <c:scaling>
           <c:orientation val="minMax"/>
         </c:scaling>
@@ -12677,7 +12229,7 @@
         <c:majorGridlines/>
         <c:numFmt formatCode="General" sourceLinked="1"/>
         <c:tickLblPos val="nextTo"/>
-        <c:crossAx val="90723456"/>
+        <c:crossAx val="88356736"/>
         <c:crosses val="autoZero"/>
         <c:crossBetween val="between"/>
       </c:valAx>
@@ -12703,7 +12255,6 @@
 
 <file path=word/charts/chart5.xml><?xml version="1.0" encoding="utf-8"?>
 <c:chartSpace xmlns:c="http://schemas.openxmlformats.org/drawingml/2006/chart" xmlns:a="http://schemas.openxmlformats.org/drawingml/2006/main" xmlns:r="http://schemas.openxmlformats.org/officeDocument/2006/relationships">
-  <c:date1904 val="1"/>
   <c:lang val="es-UY"/>
   <c:chart>
     <c:title/>
@@ -12777,7 +12328,7 @@
                 <c:formatCode>General</c:formatCode>
                 <c:ptCount val="12"/>
                 <c:pt idx="0">
-                  <c:v>22</c:v>
+                  <c:v>16.5</c:v>
                 </c:pt>
                 <c:pt idx="2">
                   <c:v>11</c:v>
@@ -12786,13 +12337,13 @@
                   <c:v>0</c:v>
                 </c:pt>
                 <c:pt idx="4">
-                  <c:v>60.5</c:v>
+                  <c:v>67</c:v>
                 </c:pt>
                 <c:pt idx="5">
                   <c:v>22.5</c:v>
                 </c:pt>
                 <c:pt idx="6">
-                  <c:v>8.5</c:v>
+                  <c:v>15.5</c:v>
                 </c:pt>
                 <c:pt idx="7">
                   <c:v>6.5</c:v>
@@ -12801,7 +12352,7 @@
                   <c:v>14</c:v>
                 </c:pt>
                 <c:pt idx="9">
-                  <c:v>4</c:v>
+                  <c:v>3</c:v>
                 </c:pt>
                 <c:pt idx="10">
                   <c:v>16</c:v>
@@ -12814,24 +12365,24 @@
           </c:val>
         </c:ser>
         <c:gapWidth val="100"/>
-        <c:axId val="90740608"/>
-        <c:axId val="90742144"/>
+        <c:axId val="88545920"/>
+        <c:axId val="88547712"/>
       </c:barChart>
       <c:catAx>
-        <c:axId val="90740608"/>
+        <c:axId val="88545920"/>
         <c:scaling>
           <c:orientation val="minMax"/>
         </c:scaling>
         <c:axPos val="b"/>
         <c:tickLblPos val="nextTo"/>
-        <c:crossAx val="90742144"/>
+        <c:crossAx val="88547712"/>
         <c:crosses val="autoZero"/>
         <c:auto val="1"/>
         <c:lblAlgn val="ctr"/>
         <c:lblOffset val="100"/>
       </c:catAx>
       <c:valAx>
-        <c:axId val="90742144"/>
+        <c:axId val="88547712"/>
         <c:scaling>
           <c:orientation val="minMax"/>
         </c:scaling>
@@ -12839,7 +12390,7 @@
         <c:majorGridlines/>
         <c:numFmt formatCode="General" sourceLinked="1"/>
         <c:tickLblPos val="nextTo"/>
-        <c:crossAx val="90740608"/>
+        <c:crossAx val="88545920"/>
         <c:crosses val="autoZero"/>
         <c:crossBetween val="between"/>
       </c:valAx>
@@ -12938,37 +12489,37 @@
                 <c:formatCode>General</c:formatCode>
                 <c:ptCount val="12"/>
                 <c:pt idx="0">
-                  <c:v>229.5</c:v>
+                  <c:v>207.5</c:v>
                 </c:pt>
                 <c:pt idx="1">
                   <c:v>0</c:v>
                 </c:pt>
                 <c:pt idx="2">
-                  <c:v>91</c:v>
+                  <c:v>80</c:v>
                 </c:pt>
                 <c:pt idx="3">
                   <c:v>1</c:v>
                 </c:pt>
                 <c:pt idx="4">
-                  <c:v>239.5</c:v>
+                  <c:v>179</c:v>
                 </c:pt>
                 <c:pt idx="5">
-                  <c:v>283</c:v>
+                  <c:v>260.5</c:v>
                 </c:pt>
                 <c:pt idx="6">
-                  <c:v>101</c:v>
+                  <c:v>92.5</c:v>
                 </c:pt>
                 <c:pt idx="7">
-                  <c:v>35</c:v>
+                  <c:v>28.5</c:v>
                 </c:pt>
                 <c:pt idx="8">
-                  <c:v>110</c:v>
+                  <c:v>96</c:v>
                 </c:pt>
                 <c:pt idx="9">
-                  <c:v>4</c:v>
+                  <c:v>0</c:v>
                 </c:pt>
                 <c:pt idx="10">
-                  <c:v>113</c:v>
+                  <c:v>97</c:v>
                 </c:pt>
                 <c:pt idx="11">
                   <c:v>2</c:v>
@@ -12978,24 +12529,24 @@
           </c:val>
         </c:ser>
         <c:gapWidth val="100"/>
-        <c:axId val="90991616"/>
-        <c:axId val="90997504"/>
+        <c:axId val="88559616"/>
+        <c:axId val="88561152"/>
       </c:barChart>
       <c:catAx>
-        <c:axId val="90991616"/>
+        <c:axId val="88559616"/>
         <c:scaling>
           <c:orientation val="minMax"/>
         </c:scaling>
         <c:axPos val="b"/>
         <c:tickLblPos val="nextTo"/>
-        <c:crossAx val="90997504"/>
+        <c:crossAx val="88561152"/>
         <c:crosses val="autoZero"/>
         <c:auto val="1"/>
         <c:lblAlgn val="ctr"/>
         <c:lblOffset val="100"/>
       </c:catAx>
       <c:valAx>
-        <c:axId val="90997504"/>
+        <c:axId val="88561152"/>
         <c:scaling>
           <c:orientation val="minMax"/>
         </c:scaling>
@@ -13003,7 +12554,7 @@
         <c:majorGridlines/>
         <c:numFmt formatCode="General" sourceLinked="1"/>
         <c:tickLblPos val="nextTo"/>
-        <c:crossAx val="90991616"/>
+        <c:crossAx val="88559616"/>
         <c:crosses val="autoZero"/>
         <c:crossBetween val="between"/>
       </c:valAx>
@@ -13315,7 +12866,7 @@
 </file>
 
 <file path=customXml/itemProps1.xml><?xml version="1.0" encoding="utf-8"?>
-<ds:datastoreItem xmlns:ds="http://schemas.openxmlformats.org/officeDocument/2006/customXml" ds:itemID="{C213949F-E199-48F0-88B0-3980A768CF1C}">
+<ds:datastoreItem xmlns:ds="http://schemas.openxmlformats.org/officeDocument/2006/customXml" ds:itemID="{5D1A87CA-1E42-45FC-B3BD-787B2EBE8222}">
   <ds:schemaRefs>
     <ds:schemaRef ds:uri="http://schemas.openxmlformats.org/officeDocument/2006/bibliography"/>
   </ds:schemaRefs>

</xml_diff>